<commit_message>
oop & design labs
</commit_message>
<xml_diff>
--- a/Object Oriented/Labs/GAME253_LAB2_ZIZYS_AIDAN.docx
+++ b/Object Oriented/Labs/GAME253_LAB2_ZIZYS_AIDAN.docx
@@ -584,26 +584,26 @@
         </w:rPr>
         <w:lastRenderedPageBreak/>
         <w:drawing>
-          <wp:anchor distT="0" distB="0" distL="114300" distR="114300" simplePos="0" relativeHeight="251659264" behindDoc="1" locked="0" layoutInCell="1" allowOverlap="1" wp14:anchorId="528B00E1" wp14:editId="225D70D0">
+          <wp:anchor distT="0" distB="0" distL="114300" distR="114300" simplePos="0" relativeHeight="251658240" behindDoc="1" locked="0" layoutInCell="1" allowOverlap="1" wp14:anchorId="20DFA39C" wp14:editId="5EB3EBC0">
             <wp:simplePos x="0" y="0"/>
             <wp:positionH relativeFrom="margin">
-              <wp:align>left</wp:align>
+              <wp:align>right</wp:align>
             </wp:positionH>
             <wp:positionV relativeFrom="paragraph">
-              <wp:posOffset>4083226</wp:posOffset>
+              <wp:posOffset>257175</wp:posOffset>
             </wp:positionV>
-            <wp:extent cx="5501640" cy="3736340"/>
-            <wp:effectExtent l="0" t="0" r="3810" b="0"/>
+            <wp:extent cx="5934075" cy="3381375"/>
+            <wp:effectExtent l="0" t="0" r="9525" b="9525"/>
             <wp:wrapTight wrapText="bothSides">
               <wp:wrapPolygon edited="0">
                 <wp:start x="0" y="0"/>
-                <wp:lineTo x="0" y="21475"/>
-                <wp:lineTo x="21540" y="21475"/>
-                <wp:lineTo x="21540" y="0"/>
+                <wp:lineTo x="0" y="21539"/>
+                <wp:lineTo x="21565" y="21539"/>
+                <wp:lineTo x="21565" y="0"/>
                 <wp:lineTo x="0" y="0"/>
               </wp:wrapPolygon>
             </wp:wrapTight>
-            <wp:docPr id="2" name="Picture 2"/>
+            <wp:docPr id="3" name="Picture 3"/>
             <wp:cNvGraphicFramePr>
               <a:graphicFrameLocks xmlns:a="http://schemas.openxmlformats.org/drawingml/2006/main" noChangeAspect="1"/>
             </wp:cNvGraphicFramePr>
@@ -611,7 +611,7 @@
               <a:graphicData uri="http://schemas.openxmlformats.org/drawingml/2006/picture">
                 <pic:pic xmlns:pic="http://schemas.openxmlformats.org/drawingml/2006/picture">
                   <pic:nvPicPr>
-                    <pic:cNvPr id="0" name="Picture 2"/>
+                    <pic:cNvPr id="0" name="Picture 1"/>
                     <pic:cNvPicPr>
                       <a:picLocks noChangeAspect="1" noChangeArrowheads="1"/>
                     </pic:cNvPicPr>
@@ -632,7 +632,7 @@
                   <pic:spPr bwMode="auto">
                     <a:xfrm>
                       <a:off x="0" y="0"/>
-                      <a:ext cx="5501640" cy="3736340"/>
+                      <a:ext cx="5934075" cy="3381375"/>
                     </a:xfrm>
                     <a:prstGeom prst="rect">
                       <a:avLst/>
@@ -653,26 +653,26 @@
           <w:noProof/>
         </w:rPr>
         <w:drawing>
-          <wp:anchor distT="0" distB="0" distL="114300" distR="114300" simplePos="0" relativeHeight="251658240" behindDoc="1" locked="0" layoutInCell="1" allowOverlap="1" wp14:anchorId="4AF080EE" wp14:editId="428FB722">
+          <wp:anchor distT="0" distB="0" distL="114300" distR="114300" simplePos="0" relativeHeight="251659264" behindDoc="1" locked="0" layoutInCell="1" allowOverlap="1" wp14:anchorId="0C5F67A0" wp14:editId="78454227">
             <wp:simplePos x="0" y="0"/>
             <wp:positionH relativeFrom="margin">
-              <wp:align>left</wp:align>
+              <wp:align>right</wp:align>
             </wp:positionH>
-            <wp:positionV relativeFrom="page">
-              <wp:posOffset>1150620</wp:posOffset>
+            <wp:positionV relativeFrom="paragraph">
+              <wp:posOffset>3248025</wp:posOffset>
             </wp:positionV>
-            <wp:extent cx="5501640" cy="3562985"/>
-            <wp:effectExtent l="0" t="0" r="3810" b="0"/>
+            <wp:extent cx="5943600" cy="4210050"/>
+            <wp:effectExtent l="0" t="0" r="0" b="0"/>
             <wp:wrapTight wrapText="bothSides">
               <wp:wrapPolygon edited="0">
                 <wp:start x="0" y="0"/>
-                <wp:lineTo x="0" y="21481"/>
-                <wp:lineTo x="21540" y="21481"/>
-                <wp:lineTo x="21540" y="0"/>
+                <wp:lineTo x="0" y="21502"/>
+                <wp:lineTo x="21531" y="21502"/>
+                <wp:lineTo x="21531" y="0"/>
                 <wp:lineTo x="0" y="0"/>
               </wp:wrapPolygon>
             </wp:wrapTight>
-            <wp:docPr id="1" name="Picture 1"/>
+            <wp:docPr id="4" name="Picture 4"/>
             <wp:cNvGraphicFramePr>
               <a:graphicFrameLocks xmlns:a="http://schemas.openxmlformats.org/drawingml/2006/main" noChangeAspect="1"/>
             </wp:cNvGraphicFramePr>
@@ -680,7 +680,7 @@
               <a:graphicData uri="http://schemas.openxmlformats.org/drawingml/2006/picture">
                 <pic:pic xmlns:pic="http://schemas.openxmlformats.org/drawingml/2006/picture">
                   <pic:nvPicPr>
-                    <pic:cNvPr id="0" name="Picture 1"/>
+                    <pic:cNvPr id="0" name="Picture 2"/>
                     <pic:cNvPicPr>
                       <a:picLocks noChangeAspect="1" noChangeArrowheads="1"/>
                     </pic:cNvPicPr>
@@ -701,7 +701,7 @@
                   <pic:spPr bwMode="auto">
                     <a:xfrm>
                       <a:off x="0" y="0"/>
-                      <a:ext cx="5511672" cy="3569504"/>
+                      <a:ext cx="5943600" cy="4210050"/>
                     </a:xfrm>
                     <a:prstGeom prst="rect">
                       <a:avLst/>
@@ -714,12 +714,6 @@
                 </pic:pic>
               </a:graphicData>
             </a:graphic>
-            <wp14:sizeRelH relativeFrom="margin">
-              <wp14:pctWidth>0</wp14:pctWidth>
-            </wp14:sizeRelH>
-            <wp14:sizeRelV relativeFrom="margin">
-              <wp14:pctHeight>0</wp14:pctHeight>
-            </wp14:sizeRelV>
           </wp:anchor>
         </w:drawing>
       </w:r>
@@ -729,6 +723,7 @@
       <w:bookmarkStart w:id="0" w:name="_GoBack"/>
       <w:bookmarkEnd w:id="0"/>
     </w:p>
+    <w:p/>
     <w:sectPr>
       <w:pgSz w:w="12240" w:h="15840"/>
       <w:pgMar w:top="1440" w:right="1440" w:bottom="1440" w:left="1440" w:header="708" w:footer="708" w:gutter="0"/>

</xml_diff>